<commit_message>
hoàn thành báo cáo
</commit_message>
<xml_diff>
--- a/Báo cáo/61PM1_QuanLyTourDL.docx
+++ b/Báo cáo/61PM1_QuanLyTourDL.docx
@@ -815,7 +815,29 @@
           <w:tcPr>
             <w:tcW w:w="4038" w:type="dxa"/>
           </w:tcPr>
-          <w:p/>
+          <w:p>
+            <w:r>
+              <w:t>- Tạo cơ sở dữ liệu</w:t>
+            </w:r>
+          </w:p>
+          <w:p>
+            <w:r>
+              <w:t>- Thiết kế giao diện phần chi tiết tour, các dịch vụ liên quan đến tour</w:t>
+            </w:r>
+            <w:r>
+              <w:t>, quản lý tài khoản người dùng</w:t>
+            </w:r>
+          </w:p>
+          <w:p>
+            <w:r>
+              <w:t>- Tìm kiếm các tour</w:t>
+            </w:r>
+          </w:p>
+          <w:p>
+            <w:r>
+              <w:t>- Index/contact/quản lý nhà hàng, khách sạn của admin</w:t>
+            </w:r>
+          </w:p>
         </w:tc>
         <w:tc>
           <w:tcPr>
@@ -833,8 +855,6 @@
             <w:r>
               <w:t>8.5</w:t>
             </w:r>
-            <w:bookmarkStart w:id="0" w:name="_GoBack"/>
-            <w:bookmarkEnd w:id="0"/>
           </w:p>
         </w:tc>
       </w:tr>
@@ -888,7 +908,44 @@
           <w:tcPr>
             <w:tcW w:w="4038" w:type="dxa"/>
           </w:tcPr>
-          <w:p/>
+          <w:p>
+            <w:r>
+              <w:t>- Tạo cơ sở dữ liệu</w:t>
+            </w:r>
+          </w:p>
+          <w:p>
+            <w:r>
+              <w:t>- Thiết kế giao diện phần đặt to</w:t>
+            </w:r>
+            <w:r>
+              <w:t>ur riêng</w:t>
+            </w:r>
+          </w:p>
+          <w:p>
+            <w:r>
+              <w:t xml:space="preserve">- Cập nhật/ xóa dữ liệu của bảng </w:t>
+            </w:r>
+            <w:r>
+              <w:t>order, userad, tourrequest,</w:t>
+            </w:r>
+            <w:r>
+              <w:t xml:space="preserve"> account admin, account user</w:t>
+            </w:r>
+          </w:p>
+          <w:p>
+            <w:r>
+              <w:t>- Đăng nhập/ Đăng kí</w:t>
+            </w:r>
+            <w:r>
+              <w:t>/ Đăng xuất</w:t>
+            </w:r>
+            <w:r>
+              <w:t xml:space="preserve"> tài khoả</w:t>
+            </w:r>
+            <w:r>
+              <w:t>n người dùng, gửi email kích hoạt</w:t>
+            </w:r>
+          </w:p>
         </w:tc>
         <w:tc>
           <w:tcPr>
@@ -959,6 +1016,50 @@
           <w:tcPr>
             <w:tcW w:w="4038" w:type="dxa"/>
           </w:tcPr>
+          <w:p>
+            <w:r>
+              <w:t>- Tạo cơ sở dữ liệu</w:t>
+            </w:r>
+          </w:p>
+          <w:p>
+            <w:r>
+              <w:t>- Thiết kế giao diện phần xem thêm tour</w:t>
+            </w:r>
+            <w:r>
+              <w:t>, content index</w:t>
+            </w:r>
+            <w:r>
+              <w:t>, tạo form đăng ký/đăng nhập</w:t>
+            </w:r>
+            <w:r>
+              <w:t xml:space="preserve"> của người dùng</w:t>
+            </w:r>
+            <w:r>
+              <w:t>, tạo form đăng ký/đăng nhập</w:t>
+            </w:r>
+          </w:p>
+          <w:p>
+            <w:r>
+              <w:t xml:space="preserve">- </w:t>
+            </w:r>
+            <w:r>
+              <w:t>Cập nhật/ xóa dữ liệu của bảng tour</w:t>
+            </w:r>
+            <w:r>
+              <w:t>s</w:t>
+            </w:r>
+            <w:r>
+              <w:t>, tourgroups</w:t>
+            </w:r>
+            <w:r>
+              <w:t>, tourdetails</w:t>
+            </w:r>
+          </w:p>
+          <w:p>
+            <w:r>
+              <w:t>- Đăng nhập/ Đăng kí tài khoản admin</w:t>
+            </w:r>
+          </w:p>
           <w:p/>
         </w:tc>
         <w:tc>
@@ -1007,6 +1108,8 @@
       </w:hyperlink>
     </w:p>
     <w:p/>
+    <w:p/>
+    <w:p/>
     <w:p>
       <w:pPr>
         <w:pStyle w:val="Heading2"/>
@@ -1016,6 +1119,7 @@
         </w:numPr>
       </w:pPr>
       <w:r>
+        <w:lastRenderedPageBreak/>
         <w:t xml:space="preserve">Lược đồ CSDL và Chi tiết các bảng: </w:t>
       </w:r>
     </w:p>
@@ -1027,9 +1131,9 @@
         </w:rPr>
         <w:drawing>
           <wp:inline distT="0" distB="0" distL="0" distR="0">
-            <wp:extent cx="6619875" cy="3771900"/>
+            <wp:extent cx="6467475" cy="3752850"/>
             <wp:effectExtent l="0" t="0" r="9525" b="0"/>
-            <wp:docPr id="1" name="Picture 1" descr="https://f18-zpg.zdn.vn/1725996755123178744/cdbae9b47497bcc9e586.jpg"/>
+            <wp:docPr id="16" name="Picture 16" descr="https://f43-zpg.zdn.vn/2901675551758266289/609b4347de6f16314f7e.jpg"/>
             <wp:cNvGraphicFramePr>
               <a:graphicFrameLocks xmlns:a="http://schemas.openxmlformats.org/drawingml/2006/main" noChangeAspect="1"/>
             </wp:cNvGraphicFramePr>
@@ -1037,7 +1141,7 @@
               <a:graphicData uri="http://schemas.openxmlformats.org/drawingml/2006/picture">
                 <pic:pic xmlns:pic="http://schemas.openxmlformats.org/drawingml/2006/picture">
                   <pic:nvPicPr>
-                    <pic:cNvPr id="0" name="Picture 1" descr="https://f18-zpg.zdn.vn/1725996755123178744/cdbae9b47497bcc9e586.jpg"/>
+                    <pic:cNvPr id="0" name="Picture 25" descr="https://f43-zpg.zdn.vn/2901675551758266289/609b4347de6f16314f7e.jpg"/>
                     <pic:cNvPicPr>
                       <a:picLocks noChangeAspect="1" noChangeArrowheads="1"/>
                     </pic:cNvPicPr>
@@ -1058,7 +1162,7 @@
                   <pic:spPr bwMode="auto">
                     <a:xfrm>
                       <a:off x="0" y="0"/>
-                      <a:ext cx="6664745" cy="3797466"/>
+                      <a:ext cx="6468580" cy="3753491"/>
                     </a:xfrm>
                     <a:prstGeom prst="rect">
                       <a:avLst/>
@@ -1075,6 +1179,7 @@
         </w:drawing>
       </w:r>
     </w:p>
+    <w:p/>
     <w:tbl>
       <w:tblPr>
         <w:tblStyle w:val="TableGrid"/>
@@ -1107,7 +1212,6 @@
               <w:rPr>
                 <w:b/>
               </w:rPr>
-              <w:lastRenderedPageBreak/>
               <w:t>Quan hệ</w:t>
             </w:r>
           </w:p>
@@ -1558,10 +1662,7 @@
               <w:jc w:val="center"/>
             </w:pPr>
             <w:r>
-              <w:t>varchar</w:t>
-            </w:r>
-            <w:r>
-              <w:t>(500)</w:t>
+              <w:t>varchar(500)</w:t>
             </w:r>
           </w:p>
         </w:tc>
@@ -1616,10 +1717,7 @@
               <w:jc w:val="center"/>
             </w:pPr>
             <w:r>
-              <w:t>varchar</w:t>
-            </w:r>
-            <w:r>
-              <w:t>(2</w:t>
+              <w:t>varchar(2</w:t>
             </w:r>
             <w:r>
               <w:t>00)</w:t>
@@ -1677,10 +1775,7 @@
               <w:jc w:val="center"/>
             </w:pPr>
             <w:r>
-              <w:t>varchar</w:t>
-            </w:r>
-            <w:r>
-              <w:t>(1</w:t>
+              <w:t>varchar(1</w:t>
             </w:r>
             <w:r>
               <w:t>00)</w:t>
@@ -1738,10 +1833,7 @@
               <w:jc w:val="center"/>
             </w:pPr>
             <w:r>
-              <w:t>varchar</w:t>
-            </w:r>
-            <w:r>
-              <w:t>(10</w:t>
+              <w:t>varchar(10</w:t>
             </w:r>
             <w:r>
               <w:t>00)</w:t>
@@ -1799,10 +1891,7 @@
               <w:jc w:val="center"/>
             </w:pPr>
             <w:r>
-              <w:t>varchar</w:t>
-            </w:r>
-            <w:r>
-              <w:t>(100</w:t>
+              <w:t>varchar(100</w:t>
             </w:r>
             <w:r>
               <w:t>0)</w:t>
@@ -1860,10 +1949,7 @@
               <w:jc w:val="center"/>
             </w:pPr>
             <w:r>
-              <w:t>varchar</w:t>
-            </w:r>
-            <w:r>
-              <w:t>(2</w:t>
+              <w:t>varchar(2</w:t>
             </w:r>
             <w:r>
               <w:t>00)</w:t>
@@ -1982,6 +2068,7 @@
               <w:jc w:val="center"/>
             </w:pPr>
             <w:r>
+              <w:lastRenderedPageBreak/>
               <w:t>(</w:t>
             </w:r>
             <w:r>
@@ -2001,6 +2088,7 @@
               <w:jc w:val="center"/>
             </w:pPr>
             <w:r>
+              <w:lastRenderedPageBreak/>
               <w:t>tinyint(1)</w:t>
             </w:r>
           </w:p>
@@ -2607,7 +2695,15 @@
               <w:t>varchar(5</w:t>
             </w:r>
             <w:r>
-              <w:t>0)</w:t>
+              <w:t>0</w:t>
+            </w:r>
+            <w:r>
+              <w:t>0</w:t>
+            </w:r>
+            <w:bookmarkStart w:id="0" w:name="_GoBack"/>
+            <w:bookmarkEnd w:id="0"/>
+            <w:r>
+              <w:t>)</w:t>
             </w:r>
           </w:p>
         </w:tc>
@@ -3148,13 +3244,7 @@
               <w:jc w:val="center"/>
             </w:pPr>
             <w:r>
-              <w:t>(là khóa ngoại tham chiếu đến bảng</w:t>
-            </w:r>
-            <w:r>
-              <w:t xml:space="preserve"> users</w:t>
-            </w:r>
-            <w:r>
-              <w:t>)</w:t>
+              <w:t>(là khóa ngoại tham chiếu đến bảng users)</w:t>
             </w:r>
           </w:p>
         </w:tc>
@@ -3630,6 +3720,7 @@
               <w:jc w:val="center"/>
             </w:pPr>
             <w:r>
+              <w:lastRenderedPageBreak/>
               <w:t>(đã được xử lý chưa?)</w:t>
             </w:r>
           </w:p>
@@ -3643,6 +3734,7 @@
               <w:jc w:val="center"/>
             </w:pPr>
             <w:r>
+              <w:lastRenderedPageBreak/>
               <w:t>tinyint(1)</w:t>
             </w:r>
           </w:p>
@@ -3821,10 +3913,7 @@
               <w:jc w:val="center"/>
             </w:pPr>
             <w:r>
-              <w:t>v</w:t>
-            </w:r>
-            <w:r>
-              <w:t>archar(100)</w:t>
+              <w:t>varchar(100)</w:t>
             </w:r>
           </w:p>
         </w:tc>
@@ -4058,10 +4147,7 @@
               <w:jc w:val="center"/>
             </w:pPr>
             <w:r>
-              <w:t>i</w:t>
-            </w:r>
-            <w:r>
-              <w:t>nt(11)</w:t>
+              <w:t>int(11)</w:t>
             </w:r>
           </w:p>
         </w:tc>
@@ -4297,10 +4383,7 @@
               <w:jc w:val="center"/>
             </w:pPr>
             <w:r>
-              <w:t>v</w:t>
-            </w:r>
-            <w:r>
-              <w:t>archar(100)</w:t>
+              <w:t>varchar(100)</w:t>
             </w:r>
           </w:p>
         </w:tc>
@@ -4534,10 +4617,7 @@
               <w:jc w:val="center"/>
             </w:pPr>
             <w:r>
-              <w:t>i</w:t>
-            </w:r>
-            <w:r>
-              <w:t>nt(11)</w:t>
+              <w:t>int(11)</w:t>
             </w:r>
           </w:p>
         </w:tc>
@@ -4669,7 +4749,6 @@
               <w:jc w:val="center"/>
             </w:pPr>
             <w:r>
-              <w:lastRenderedPageBreak/>
               <w:t>users_ad</w:t>
             </w:r>
           </w:p>
@@ -4683,7 +4762,6 @@
               <w:jc w:val="center"/>
             </w:pPr>
             <w:r>
-              <w:lastRenderedPageBreak/>
               <w:t>user_adID</w:t>
             </w:r>
           </w:p>
@@ -4765,10 +4843,7 @@
               <w:jc w:val="center"/>
             </w:pPr>
             <w:r>
-              <w:t>v</w:t>
-            </w:r>
-            <w:r>
-              <w:t>archar(100)</w:t>
+              <w:t>varchar(100)</w:t>
             </w:r>
           </w:p>
         </w:tc>
@@ -4944,10 +5019,7 @@
               <w:jc w:val="center"/>
             </w:pPr>
             <w:r>
-              <w:t>t</w:t>
-            </w:r>
-            <w:r>
-              <w:t>inyint(1)</w:t>
+              <w:t>tinyint(1)</w:t>
             </w:r>
           </w:p>
         </w:tc>
@@ -5125,10 +5197,7 @@
               <w:jc w:val="center"/>
             </w:pPr>
             <w:r>
-              <w:t>v</w:t>
-            </w:r>
-            <w:r>
-              <w:t>archar(100)</w:t>
+              <w:t>varchar(100)</w:t>
             </w:r>
           </w:p>
         </w:tc>
@@ -5290,16 +5359,7 @@
           </w:tcPr>
           <w:p>
             <w:r>
-              <w:t>t</w:t>
-            </w:r>
-            <w:r>
-              <w:t>inyint(</w:t>
-            </w:r>
-            <w:r>
-              <w:t>5000</w:t>
-            </w:r>
-            <w:r>
-              <w:t>)</w:t>
+              <w:t>tinyint(5000)</w:t>
             </w:r>
           </w:p>
         </w:tc>
@@ -5431,9 +5491,1267 @@
         </w:numPr>
       </w:pPr>
       <w:r>
+        <w:lastRenderedPageBreak/>
         <w:t>Hình ảnh kết quả các chức năng đã thực hiện được.</w:t>
       </w:r>
     </w:p>
+    <w:p/>
+    <w:p>
+      <w:r>
+        <w:t xml:space="preserve">* </w:t>
+      </w:r>
+      <w:r>
+        <w:rPr>
+          <w:rStyle w:val="Heading3Char"/>
+        </w:rPr>
+        <w:t>Giao diện người dùng:</w:t>
+      </w:r>
+    </w:p>
+    <w:p>
+      <w:r>
+        <w:rPr>
+          <w:noProof/>
+        </w:rPr>
+        <w:drawing>
+          <wp:inline distT="0" distB="0" distL="0" distR="0">
+            <wp:extent cx="5943600" cy="2826306"/>
+            <wp:effectExtent l="0" t="0" r="0" b="0"/>
+            <wp:docPr id="4" name="Picture 4" descr="https://f49-zpg.zdn.vn/1932975415238232318/333f0f099b21537f0a30.jpg"/>
+            <wp:cNvGraphicFramePr>
+              <a:graphicFrameLocks xmlns:a="http://schemas.openxmlformats.org/drawingml/2006/main" noChangeAspect="1"/>
+            </wp:cNvGraphicFramePr>
+            <a:graphic xmlns:a="http://schemas.openxmlformats.org/drawingml/2006/main">
+              <a:graphicData uri="http://schemas.openxmlformats.org/drawingml/2006/picture">
+                <pic:pic xmlns:pic="http://schemas.openxmlformats.org/drawingml/2006/picture">
+                  <pic:nvPicPr>
+                    <pic:cNvPr id="0" name="Picture 3" descr="https://f49-zpg.zdn.vn/1932975415238232318/333f0f099b21537f0a30.jpg"/>
+                    <pic:cNvPicPr>
+                      <a:picLocks noChangeAspect="1" noChangeArrowheads="1"/>
+                    </pic:cNvPicPr>
+                  </pic:nvPicPr>
+                  <pic:blipFill>
+                    <a:blip r:embed="rId9" cstate="print">
+                      <a:extLst>
+                        <a:ext uri="{28A0092B-C50C-407E-A947-70E740481C1C}">
+                          <a14:useLocalDpi xmlns:a14="http://schemas.microsoft.com/office/drawing/2010/main" val="0"/>
+                        </a:ext>
+                      </a:extLst>
+                    </a:blip>
+                    <a:srcRect/>
+                    <a:stretch>
+                      <a:fillRect/>
+                    </a:stretch>
+                  </pic:blipFill>
+                  <pic:spPr bwMode="auto">
+                    <a:xfrm>
+                      <a:off x="0" y="0"/>
+                      <a:ext cx="5943600" cy="2826306"/>
+                    </a:xfrm>
+                    <a:prstGeom prst="rect">
+                      <a:avLst/>
+                    </a:prstGeom>
+                    <a:noFill/>
+                    <a:ln>
+                      <a:noFill/>
+                    </a:ln>
+                  </pic:spPr>
+                </pic:pic>
+              </a:graphicData>
+            </a:graphic>
+          </wp:inline>
+        </w:drawing>
+      </w:r>
+    </w:p>
+    <w:p/>
+    <w:p>
+      <w:r>
+        <w:rPr>
+          <w:noProof/>
+        </w:rPr>
+        <w:drawing>
+          <wp:inline distT="0" distB="0" distL="0" distR="0">
+            <wp:extent cx="5943600" cy="2826306"/>
+            <wp:effectExtent l="0" t="0" r="0" b="0"/>
+            <wp:docPr id="5" name="Picture 5" descr="https://f48-zpg.zdn.vn/4253174657980025258/73e745d1d1f919a740e8.jpg"/>
+            <wp:cNvGraphicFramePr>
+              <a:graphicFrameLocks xmlns:a="http://schemas.openxmlformats.org/drawingml/2006/main" noChangeAspect="1"/>
+            </wp:cNvGraphicFramePr>
+            <a:graphic xmlns:a="http://schemas.openxmlformats.org/drawingml/2006/main">
+              <a:graphicData uri="http://schemas.openxmlformats.org/drawingml/2006/picture">
+                <pic:pic xmlns:pic="http://schemas.openxmlformats.org/drawingml/2006/picture">
+                  <pic:nvPicPr>
+                    <pic:cNvPr id="0" name="Picture 5" descr="https://f48-zpg.zdn.vn/4253174657980025258/73e745d1d1f919a740e8.jpg"/>
+                    <pic:cNvPicPr>
+                      <a:picLocks noChangeAspect="1" noChangeArrowheads="1"/>
+                    </pic:cNvPicPr>
+                  </pic:nvPicPr>
+                  <pic:blipFill>
+                    <a:blip r:embed="rId10" cstate="print">
+                      <a:extLst>
+                        <a:ext uri="{28A0092B-C50C-407E-A947-70E740481C1C}">
+                          <a14:useLocalDpi xmlns:a14="http://schemas.microsoft.com/office/drawing/2010/main" val="0"/>
+                        </a:ext>
+                      </a:extLst>
+                    </a:blip>
+                    <a:srcRect/>
+                    <a:stretch>
+                      <a:fillRect/>
+                    </a:stretch>
+                  </pic:blipFill>
+                  <pic:spPr bwMode="auto">
+                    <a:xfrm>
+                      <a:off x="0" y="0"/>
+                      <a:ext cx="5943600" cy="2826306"/>
+                    </a:xfrm>
+                    <a:prstGeom prst="rect">
+                      <a:avLst/>
+                    </a:prstGeom>
+                    <a:noFill/>
+                    <a:ln>
+                      <a:noFill/>
+                    </a:ln>
+                  </pic:spPr>
+                </pic:pic>
+              </a:graphicData>
+            </a:graphic>
+          </wp:inline>
+        </w:drawing>
+      </w:r>
+    </w:p>
+    <w:p>
+      <w:r>
+        <w:rPr>
+          <w:noProof/>
+        </w:rPr>
+        <w:lastRenderedPageBreak/>
+        <w:drawing>
+          <wp:inline distT="0" distB="0" distL="0" distR="0">
+            <wp:extent cx="5943600" cy="2826306"/>
+            <wp:effectExtent l="0" t="0" r="0" b="0"/>
+            <wp:docPr id="6" name="Picture 6" descr="https://f47-zpg.zdn.vn/2343167230257231463/bc79964f0267ca399376.jpg"/>
+            <wp:cNvGraphicFramePr>
+              <a:graphicFrameLocks xmlns:a="http://schemas.openxmlformats.org/drawingml/2006/main" noChangeAspect="1"/>
+            </wp:cNvGraphicFramePr>
+            <a:graphic xmlns:a="http://schemas.openxmlformats.org/drawingml/2006/main">
+              <a:graphicData uri="http://schemas.openxmlformats.org/drawingml/2006/picture">
+                <pic:pic xmlns:pic="http://schemas.openxmlformats.org/drawingml/2006/picture">
+                  <pic:nvPicPr>
+                    <pic:cNvPr id="0" name="Picture 7" descr="https://f47-zpg.zdn.vn/2343167230257231463/bc79964f0267ca399376.jpg"/>
+                    <pic:cNvPicPr>
+                      <a:picLocks noChangeAspect="1" noChangeArrowheads="1"/>
+                    </pic:cNvPicPr>
+                  </pic:nvPicPr>
+                  <pic:blipFill>
+                    <a:blip r:embed="rId11" cstate="print">
+                      <a:extLst>
+                        <a:ext uri="{28A0092B-C50C-407E-A947-70E740481C1C}">
+                          <a14:useLocalDpi xmlns:a14="http://schemas.microsoft.com/office/drawing/2010/main" val="0"/>
+                        </a:ext>
+                      </a:extLst>
+                    </a:blip>
+                    <a:srcRect/>
+                    <a:stretch>
+                      <a:fillRect/>
+                    </a:stretch>
+                  </pic:blipFill>
+                  <pic:spPr bwMode="auto">
+                    <a:xfrm>
+                      <a:off x="0" y="0"/>
+                      <a:ext cx="5943600" cy="2826306"/>
+                    </a:xfrm>
+                    <a:prstGeom prst="rect">
+                      <a:avLst/>
+                    </a:prstGeom>
+                    <a:noFill/>
+                    <a:ln>
+                      <a:noFill/>
+                    </a:ln>
+                  </pic:spPr>
+                </pic:pic>
+              </a:graphicData>
+            </a:graphic>
+          </wp:inline>
+        </w:drawing>
+      </w:r>
+    </w:p>
+    <w:p/>
+    <w:p/>
+    <w:p>
+      <w:r>
+        <w:rPr>
+          <w:noProof/>
+        </w:rPr>
+        <w:drawing>
+          <wp:inline distT="0" distB="0" distL="0" distR="0">
+            <wp:extent cx="5943600" cy="2830734"/>
+            <wp:effectExtent l="0" t="0" r="0" b="8255"/>
+            <wp:docPr id="7" name="Picture 7" descr="https://f43-zpg.zdn.vn/1876312352796959342/0b3c290abd22757c2c33.jpg"/>
+            <wp:cNvGraphicFramePr>
+              <a:graphicFrameLocks xmlns:a="http://schemas.openxmlformats.org/drawingml/2006/main" noChangeAspect="1"/>
+            </wp:cNvGraphicFramePr>
+            <a:graphic xmlns:a="http://schemas.openxmlformats.org/drawingml/2006/main">
+              <a:graphicData uri="http://schemas.openxmlformats.org/drawingml/2006/picture">
+                <pic:pic xmlns:pic="http://schemas.openxmlformats.org/drawingml/2006/picture">
+                  <pic:nvPicPr>
+                    <pic:cNvPr id="0" name="Picture 9" descr="https://f43-zpg.zdn.vn/1876312352796959342/0b3c290abd22757c2c33.jpg"/>
+                    <pic:cNvPicPr>
+                      <a:picLocks noChangeAspect="1" noChangeArrowheads="1"/>
+                    </pic:cNvPicPr>
+                  </pic:nvPicPr>
+                  <pic:blipFill>
+                    <a:blip r:embed="rId12" cstate="print">
+                      <a:extLst>
+                        <a:ext uri="{28A0092B-C50C-407E-A947-70E740481C1C}">
+                          <a14:useLocalDpi xmlns:a14="http://schemas.microsoft.com/office/drawing/2010/main" val="0"/>
+                        </a:ext>
+                      </a:extLst>
+                    </a:blip>
+                    <a:srcRect/>
+                    <a:stretch>
+                      <a:fillRect/>
+                    </a:stretch>
+                  </pic:blipFill>
+                  <pic:spPr bwMode="auto">
+                    <a:xfrm>
+                      <a:off x="0" y="0"/>
+                      <a:ext cx="5943600" cy="2830734"/>
+                    </a:xfrm>
+                    <a:prstGeom prst="rect">
+                      <a:avLst/>
+                    </a:prstGeom>
+                    <a:noFill/>
+                    <a:ln>
+                      <a:noFill/>
+                    </a:ln>
+                  </pic:spPr>
+                </pic:pic>
+              </a:graphicData>
+            </a:graphic>
+          </wp:inline>
+        </w:drawing>
+      </w:r>
+    </w:p>
+    <w:p>
+      <w:r>
+        <w:rPr>
+          <w:noProof/>
+        </w:rPr>
+        <w:lastRenderedPageBreak/>
+        <w:drawing>
+          <wp:inline distT="0" distB="0" distL="0" distR="0">
+            <wp:extent cx="5943464" cy="2867025"/>
+            <wp:effectExtent l="0" t="0" r="635" b="0"/>
+            <wp:docPr id="8" name="Picture 8" descr="https://f41-zpg.zdn.vn/5138618714573634787/63bf7989eda125ff7cb0.jpg"/>
+            <wp:cNvGraphicFramePr>
+              <a:graphicFrameLocks xmlns:a="http://schemas.openxmlformats.org/drawingml/2006/main" noChangeAspect="1"/>
+            </wp:cNvGraphicFramePr>
+            <a:graphic xmlns:a="http://schemas.openxmlformats.org/drawingml/2006/main">
+              <a:graphicData uri="http://schemas.openxmlformats.org/drawingml/2006/picture">
+                <pic:pic xmlns:pic="http://schemas.openxmlformats.org/drawingml/2006/picture">
+                  <pic:nvPicPr>
+                    <pic:cNvPr id="0" name="Picture 11" descr="https://f41-zpg.zdn.vn/5138618714573634787/63bf7989eda125ff7cb0.jpg"/>
+                    <pic:cNvPicPr>
+                      <a:picLocks noChangeAspect="1" noChangeArrowheads="1"/>
+                    </pic:cNvPicPr>
+                  </pic:nvPicPr>
+                  <pic:blipFill>
+                    <a:blip r:embed="rId13" cstate="print">
+                      <a:extLst>
+                        <a:ext uri="{28A0092B-C50C-407E-A947-70E740481C1C}">
+                          <a14:useLocalDpi xmlns:a14="http://schemas.microsoft.com/office/drawing/2010/main" val="0"/>
+                        </a:ext>
+                      </a:extLst>
+                    </a:blip>
+                    <a:srcRect/>
+                    <a:stretch>
+                      <a:fillRect/>
+                    </a:stretch>
+                  </pic:blipFill>
+                  <pic:spPr bwMode="auto">
+                    <a:xfrm>
+                      <a:off x="0" y="0"/>
+                      <a:ext cx="5947592" cy="2869016"/>
+                    </a:xfrm>
+                    <a:prstGeom prst="rect">
+                      <a:avLst/>
+                    </a:prstGeom>
+                    <a:noFill/>
+                    <a:ln>
+                      <a:noFill/>
+                    </a:ln>
+                  </pic:spPr>
+                </pic:pic>
+              </a:graphicData>
+            </a:graphic>
+          </wp:inline>
+        </w:drawing>
+      </w:r>
+    </w:p>
+    <w:p/>
+    <w:p>
+      <w:r>
+        <w:rPr>
+          <w:noProof/>
+        </w:rPr>
+        <w:drawing>
+          <wp:inline distT="0" distB="0" distL="0" distR="0">
+            <wp:extent cx="5942330" cy="2752725"/>
+            <wp:effectExtent l="0" t="0" r="1270" b="9525"/>
+            <wp:docPr id="9" name="Picture 9" descr="https://f38-zpg.zdn.vn/1612782381842460969/39f326c5b2ed7ab323fc.jpg"/>
+            <wp:cNvGraphicFramePr>
+              <a:graphicFrameLocks xmlns:a="http://schemas.openxmlformats.org/drawingml/2006/main" noChangeAspect="1"/>
+            </wp:cNvGraphicFramePr>
+            <a:graphic xmlns:a="http://schemas.openxmlformats.org/drawingml/2006/main">
+              <a:graphicData uri="http://schemas.openxmlformats.org/drawingml/2006/picture">
+                <pic:pic xmlns:pic="http://schemas.openxmlformats.org/drawingml/2006/picture">
+                  <pic:nvPicPr>
+                    <pic:cNvPr id="0" name="Picture 13" descr="https://f38-zpg.zdn.vn/1612782381842460969/39f326c5b2ed7ab323fc.jpg"/>
+                    <pic:cNvPicPr>
+                      <a:picLocks noChangeAspect="1" noChangeArrowheads="1"/>
+                    </pic:cNvPicPr>
+                  </pic:nvPicPr>
+                  <pic:blipFill>
+                    <a:blip r:embed="rId14" cstate="print">
+                      <a:extLst>
+                        <a:ext uri="{28A0092B-C50C-407E-A947-70E740481C1C}">
+                          <a14:useLocalDpi xmlns:a14="http://schemas.microsoft.com/office/drawing/2010/main" val="0"/>
+                        </a:ext>
+                      </a:extLst>
+                    </a:blip>
+                    <a:srcRect/>
+                    <a:stretch>
+                      <a:fillRect/>
+                    </a:stretch>
+                  </pic:blipFill>
+                  <pic:spPr bwMode="auto">
+                    <a:xfrm>
+                      <a:off x="0" y="0"/>
+                      <a:ext cx="5946261" cy="2754546"/>
+                    </a:xfrm>
+                    <a:prstGeom prst="rect">
+                      <a:avLst/>
+                    </a:prstGeom>
+                    <a:noFill/>
+                    <a:ln>
+                      <a:noFill/>
+                    </a:ln>
+                  </pic:spPr>
+                </pic:pic>
+              </a:graphicData>
+            </a:graphic>
+          </wp:inline>
+        </w:drawing>
+      </w:r>
+    </w:p>
+    <w:p>
+      <w:r>
+        <w:rPr>
+          <w:noProof/>
+        </w:rPr>
+        <w:lastRenderedPageBreak/>
+        <w:drawing>
+          <wp:inline distT="0" distB="0" distL="0" distR="0">
+            <wp:extent cx="5943078" cy="2600325"/>
+            <wp:effectExtent l="0" t="0" r="635" b="0"/>
+            <wp:docPr id="10" name="Picture 10" descr="https://f49-zpg.zdn.vn/6971531201365944682/b5afb59921b1e9efb0a0.jpg"/>
+            <wp:cNvGraphicFramePr>
+              <a:graphicFrameLocks xmlns:a="http://schemas.openxmlformats.org/drawingml/2006/main" noChangeAspect="1"/>
+            </wp:cNvGraphicFramePr>
+            <a:graphic xmlns:a="http://schemas.openxmlformats.org/drawingml/2006/main">
+              <a:graphicData uri="http://schemas.openxmlformats.org/drawingml/2006/picture">
+                <pic:pic xmlns:pic="http://schemas.openxmlformats.org/drawingml/2006/picture">
+                  <pic:nvPicPr>
+                    <pic:cNvPr id="0" name="Picture 15" descr="https://f49-zpg.zdn.vn/6971531201365944682/b5afb59921b1e9efb0a0.jpg"/>
+                    <pic:cNvPicPr>
+                      <a:picLocks noChangeAspect="1" noChangeArrowheads="1"/>
+                    </pic:cNvPicPr>
+                  </pic:nvPicPr>
+                  <pic:blipFill>
+                    <a:blip r:embed="rId15" cstate="print">
+                      <a:extLst>
+                        <a:ext uri="{28A0092B-C50C-407E-A947-70E740481C1C}">
+                          <a14:useLocalDpi xmlns:a14="http://schemas.microsoft.com/office/drawing/2010/main" val="0"/>
+                        </a:ext>
+                      </a:extLst>
+                    </a:blip>
+                    <a:srcRect/>
+                    <a:stretch>
+                      <a:fillRect/>
+                    </a:stretch>
+                  </pic:blipFill>
+                  <pic:spPr bwMode="auto">
+                    <a:xfrm>
+                      <a:off x="0" y="0"/>
+                      <a:ext cx="5946199" cy="2601691"/>
+                    </a:xfrm>
+                    <a:prstGeom prst="rect">
+                      <a:avLst/>
+                    </a:prstGeom>
+                    <a:noFill/>
+                    <a:ln>
+                      <a:noFill/>
+                    </a:ln>
+                  </pic:spPr>
+                </pic:pic>
+              </a:graphicData>
+            </a:graphic>
+          </wp:inline>
+        </w:drawing>
+      </w:r>
+    </w:p>
+    <w:p/>
+    <w:p>
+      <w:r>
+        <w:rPr>
+          <w:noProof/>
+        </w:rPr>
+        <w:drawing>
+          <wp:inline distT="0" distB="0" distL="0" distR="0">
+            <wp:extent cx="5943498" cy="2552700"/>
+            <wp:effectExtent l="0" t="0" r="635" b="0"/>
+            <wp:docPr id="11" name="Picture 11" descr="https://f42-zpg.zdn.vn/9056605030654671308/04222314b73c7f62262d.jpg"/>
+            <wp:cNvGraphicFramePr>
+              <a:graphicFrameLocks xmlns:a="http://schemas.openxmlformats.org/drawingml/2006/main" noChangeAspect="1"/>
+            </wp:cNvGraphicFramePr>
+            <a:graphic xmlns:a="http://schemas.openxmlformats.org/drawingml/2006/main">
+              <a:graphicData uri="http://schemas.openxmlformats.org/drawingml/2006/picture">
+                <pic:pic xmlns:pic="http://schemas.openxmlformats.org/drawingml/2006/picture">
+                  <pic:nvPicPr>
+                    <pic:cNvPr id="0" name="Picture 17" descr="https://f42-zpg.zdn.vn/9056605030654671308/04222314b73c7f62262d.jpg"/>
+                    <pic:cNvPicPr>
+                      <a:picLocks noChangeAspect="1" noChangeArrowheads="1"/>
+                    </pic:cNvPicPr>
+                  </pic:nvPicPr>
+                  <pic:blipFill>
+                    <a:blip r:embed="rId16" cstate="print">
+                      <a:extLst>
+                        <a:ext uri="{28A0092B-C50C-407E-A947-70E740481C1C}">
+                          <a14:useLocalDpi xmlns:a14="http://schemas.microsoft.com/office/drawing/2010/main" val="0"/>
+                        </a:ext>
+                      </a:extLst>
+                    </a:blip>
+                    <a:srcRect/>
+                    <a:stretch>
+                      <a:fillRect/>
+                    </a:stretch>
+                  </pic:blipFill>
+                  <pic:spPr bwMode="auto">
+                    <a:xfrm>
+                      <a:off x="0" y="0"/>
+                      <a:ext cx="5947864" cy="2554575"/>
+                    </a:xfrm>
+                    <a:prstGeom prst="rect">
+                      <a:avLst/>
+                    </a:prstGeom>
+                    <a:noFill/>
+                    <a:ln>
+                      <a:noFill/>
+                    </a:ln>
+                  </pic:spPr>
+                </pic:pic>
+              </a:graphicData>
+            </a:graphic>
+          </wp:inline>
+        </w:drawing>
+      </w:r>
+    </w:p>
+    <w:p>
+      <w:r>
+        <w:rPr>
+          <w:noProof/>
+        </w:rPr>
+        <w:lastRenderedPageBreak/>
+        <w:drawing>
+          <wp:inline distT="0" distB="0" distL="0" distR="0">
+            <wp:extent cx="5943600" cy="2638425"/>
+            <wp:effectExtent l="0" t="0" r="0" b="9525"/>
+            <wp:docPr id="12" name="Picture 12" descr="https://f47-zpg.zdn.vn/6923001477109248800/b3be878813a0dbfe82b1.jpg"/>
+            <wp:cNvGraphicFramePr>
+              <a:graphicFrameLocks xmlns:a="http://schemas.openxmlformats.org/drawingml/2006/main" noChangeAspect="1"/>
+            </wp:cNvGraphicFramePr>
+            <a:graphic xmlns:a="http://schemas.openxmlformats.org/drawingml/2006/main">
+              <a:graphicData uri="http://schemas.openxmlformats.org/drawingml/2006/picture">
+                <pic:pic xmlns:pic="http://schemas.openxmlformats.org/drawingml/2006/picture">
+                  <pic:nvPicPr>
+                    <pic:cNvPr id="0" name="Picture 19" descr="https://f47-zpg.zdn.vn/6923001477109248800/b3be878813a0dbfe82b1.jpg"/>
+                    <pic:cNvPicPr>
+                      <a:picLocks noChangeAspect="1" noChangeArrowheads="1"/>
+                    </pic:cNvPicPr>
+                  </pic:nvPicPr>
+                  <pic:blipFill>
+                    <a:blip r:embed="rId17" cstate="print">
+                      <a:extLst>
+                        <a:ext uri="{28A0092B-C50C-407E-A947-70E740481C1C}">
+                          <a14:useLocalDpi xmlns:a14="http://schemas.microsoft.com/office/drawing/2010/main" val="0"/>
+                        </a:ext>
+                      </a:extLst>
+                    </a:blip>
+                    <a:srcRect/>
+                    <a:stretch>
+                      <a:fillRect/>
+                    </a:stretch>
+                  </pic:blipFill>
+                  <pic:spPr bwMode="auto">
+                    <a:xfrm>
+                      <a:off x="0" y="0"/>
+                      <a:ext cx="5943600" cy="2638425"/>
+                    </a:xfrm>
+                    <a:prstGeom prst="rect">
+                      <a:avLst/>
+                    </a:prstGeom>
+                    <a:noFill/>
+                    <a:ln>
+                      <a:noFill/>
+                    </a:ln>
+                  </pic:spPr>
+                </pic:pic>
+              </a:graphicData>
+            </a:graphic>
+          </wp:inline>
+        </w:drawing>
+      </w:r>
+    </w:p>
+    <w:p/>
+    <w:p>
+      <w:r>
+        <w:rPr>
+          <w:noProof/>
+        </w:rPr>
+        <w:drawing>
+          <wp:inline distT="0" distB="0" distL="0" distR="0">
+            <wp:extent cx="5943600" cy="2810660"/>
+            <wp:effectExtent l="0" t="0" r="0" b="8890"/>
+            <wp:docPr id="13" name="Picture 13" descr="https://f32-zpg.zdn.vn/3729005160892679141/d390c2a6568e9ed0c79f.jpg"/>
+            <wp:cNvGraphicFramePr>
+              <a:graphicFrameLocks xmlns:a="http://schemas.openxmlformats.org/drawingml/2006/main" noChangeAspect="1"/>
+            </wp:cNvGraphicFramePr>
+            <a:graphic xmlns:a="http://schemas.openxmlformats.org/drawingml/2006/main">
+              <a:graphicData uri="http://schemas.openxmlformats.org/drawingml/2006/picture">
+                <pic:pic xmlns:pic="http://schemas.openxmlformats.org/drawingml/2006/picture">
+                  <pic:nvPicPr>
+                    <pic:cNvPr id="0" name="Picture 21" descr="https://f32-zpg.zdn.vn/3729005160892679141/d390c2a6568e9ed0c79f.jpg"/>
+                    <pic:cNvPicPr>
+                      <a:picLocks noChangeAspect="1" noChangeArrowheads="1"/>
+                    </pic:cNvPicPr>
+                  </pic:nvPicPr>
+                  <pic:blipFill>
+                    <a:blip r:embed="rId18" cstate="print">
+                      <a:extLst>
+                        <a:ext uri="{28A0092B-C50C-407E-A947-70E740481C1C}">
+                          <a14:useLocalDpi xmlns:a14="http://schemas.microsoft.com/office/drawing/2010/main" val="0"/>
+                        </a:ext>
+                      </a:extLst>
+                    </a:blip>
+                    <a:srcRect/>
+                    <a:stretch>
+                      <a:fillRect/>
+                    </a:stretch>
+                  </pic:blipFill>
+                  <pic:spPr bwMode="auto">
+                    <a:xfrm>
+                      <a:off x="0" y="0"/>
+                      <a:ext cx="5943600" cy="2810660"/>
+                    </a:xfrm>
+                    <a:prstGeom prst="rect">
+                      <a:avLst/>
+                    </a:prstGeom>
+                    <a:noFill/>
+                    <a:ln>
+                      <a:noFill/>
+                    </a:ln>
+                  </pic:spPr>
+                </pic:pic>
+              </a:graphicData>
+            </a:graphic>
+          </wp:inline>
+        </w:drawing>
+      </w:r>
+    </w:p>
+    <w:p>
+      <w:r>
+        <w:rPr>
+          <w:noProof/>
+        </w:rPr>
+        <w:lastRenderedPageBreak/>
+        <w:drawing>
+          <wp:inline distT="0" distB="0" distL="0" distR="0">
+            <wp:extent cx="5942431" cy="2552700"/>
+            <wp:effectExtent l="0" t="0" r="1270" b="0"/>
+            <wp:docPr id="15" name="Picture 15" descr="https://f47-zpg.zdn.vn/8614918173617044717/66fb98cc0ce4c4ba9df5.jpg"/>
+            <wp:cNvGraphicFramePr>
+              <a:graphicFrameLocks xmlns:a="http://schemas.openxmlformats.org/drawingml/2006/main" noChangeAspect="1"/>
+            </wp:cNvGraphicFramePr>
+            <a:graphic xmlns:a="http://schemas.openxmlformats.org/drawingml/2006/main">
+              <a:graphicData uri="http://schemas.openxmlformats.org/drawingml/2006/picture">
+                <pic:pic xmlns:pic="http://schemas.openxmlformats.org/drawingml/2006/picture">
+                  <pic:nvPicPr>
+                    <pic:cNvPr id="0" name="Picture 23" descr="https://f47-zpg.zdn.vn/8614918173617044717/66fb98cc0ce4c4ba9df5.jpg"/>
+                    <pic:cNvPicPr>
+                      <a:picLocks noChangeAspect="1" noChangeArrowheads="1"/>
+                    </pic:cNvPicPr>
+                  </pic:nvPicPr>
+                  <pic:blipFill>
+                    <a:blip r:embed="rId19" cstate="print">
+                      <a:extLst>
+                        <a:ext uri="{28A0092B-C50C-407E-A947-70E740481C1C}">
+                          <a14:useLocalDpi xmlns:a14="http://schemas.microsoft.com/office/drawing/2010/main" val="0"/>
+                        </a:ext>
+                      </a:extLst>
+                    </a:blip>
+                    <a:srcRect/>
+                    <a:stretch>
+                      <a:fillRect/>
+                    </a:stretch>
+                  </pic:blipFill>
+                  <pic:spPr bwMode="auto">
+                    <a:xfrm>
+                      <a:off x="0" y="0"/>
+                      <a:ext cx="5944711" cy="2553679"/>
+                    </a:xfrm>
+                    <a:prstGeom prst="rect">
+                      <a:avLst/>
+                    </a:prstGeom>
+                    <a:noFill/>
+                    <a:ln>
+                      <a:noFill/>
+                    </a:ln>
+                  </pic:spPr>
+                </pic:pic>
+              </a:graphicData>
+            </a:graphic>
+          </wp:inline>
+        </w:drawing>
+      </w:r>
+    </w:p>
+    <w:p/>
+    <w:p>
+      <w:r>
+        <w:t xml:space="preserve">* </w:t>
+      </w:r>
+      <w:r>
+        <w:rPr>
+          <w:rStyle w:val="Heading3Char"/>
+        </w:rPr>
+        <w:t>Giao diện admin:</w:t>
+      </w:r>
+      <w:r>
+        <w:t xml:space="preserve"> </w:t>
+      </w:r>
+    </w:p>
+    <w:p>
+      <w:r>
+        <w:rPr>
+          <w:noProof/>
+        </w:rPr>
+        <w:drawing>
+          <wp:inline distT="0" distB="0" distL="0" distR="0">
+            <wp:extent cx="5943600" cy="2835593"/>
+            <wp:effectExtent l="0" t="0" r="0" b="3175"/>
+            <wp:docPr id="17" name="Picture 17" descr="https://f47-zpg.zdn.vn/6155895335003930381/79f0ad4ecc6604385d77.jpg"/>
+            <wp:cNvGraphicFramePr>
+              <a:graphicFrameLocks xmlns:a="http://schemas.openxmlformats.org/drawingml/2006/main" noChangeAspect="1"/>
+            </wp:cNvGraphicFramePr>
+            <a:graphic xmlns:a="http://schemas.openxmlformats.org/drawingml/2006/main">
+              <a:graphicData uri="http://schemas.openxmlformats.org/drawingml/2006/picture">
+                <pic:pic xmlns:pic="http://schemas.openxmlformats.org/drawingml/2006/picture">
+                  <pic:nvPicPr>
+                    <pic:cNvPr id="0" name="Picture 27" descr="https://f47-zpg.zdn.vn/6155895335003930381/79f0ad4ecc6604385d77.jpg"/>
+                    <pic:cNvPicPr>
+                      <a:picLocks noChangeAspect="1" noChangeArrowheads="1"/>
+                    </pic:cNvPicPr>
+                  </pic:nvPicPr>
+                  <pic:blipFill>
+                    <a:blip r:embed="rId20" cstate="print">
+                      <a:extLst>
+                        <a:ext uri="{28A0092B-C50C-407E-A947-70E740481C1C}">
+                          <a14:useLocalDpi xmlns:a14="http://schemas.microsoft.com/office/drawing/2010/main" val="0"/>
+                        </a:ext>
+                      </a:extLst>
+                    </a:blip>
+                    <a:srcRect/>
+                    <a:stretch>
+                      <a:fillRect/>
+                    </a:stretch>
+                  </pic:blipFill>
+                  <pic:spPr bwMode="auto">
+                    <a:xfrm>
+                      <a:off x="0" y="0"/>
+                      <a:ext cx="5943600" cy="2835593"/>
+                    </a:xfrm>
+                    <a:prstGeom prst="rect">
+                      <a:avLst/>
+                    </a:prstGeom>
+                    <a:noFill/>
+                    <a:ln>
+                      <a:noFill/>
+                    </a:ln>
+                  </pic:spPr>
+                </pic:pic>
+              </a:graphicData>
+            </a:graphic>
+          </wp:inline>
+        </w:drawing>
+      </w:r>
+    </w:p>
+    <w:p/>
+    <w:p>
+      <w:r>
+        <w:rPr>
+          <w:noProof/>
+        </w:rPr>
+        <w:lastRenderedPageBreak/>
+        <w:drawing>
+          <wp:inline distT="0" distB="0" distL="0" distR="0">
+            <wp:extent cx="5943600" cy="2628840"/>
+            <wp:effectExtent l="0" t="0" r="0" b="635"/>
+            <wp:docPr id="18" name="Picture 18" descr="https://f48-zpg.zdn.vn/1169019674070360919/3222319d50b598ebc1a4.jpg"/>
+            <wp:cNvGraphicFramePr>
+              <a:graphicFrameLocks xmlns:a="http://schemas.openxmlformats.org/drawingml/2006/main" noChangeAspect="1"/>
+            </wp:cNvGraphicFramePr>
+            <a:graphic xmlns:a="http://schemas.openxmlformats.org/drawingml/2006/main">
+              <a:graphicData uri="http://schemas.openxmlformats.org/drawingml/2006/picture">
+                <pic:pic xmlns:pic="http://schemas.openxmlformats.org/drawingml/2006/picture">
+                  <pic:nvPicPr>
+                    <pic:cNvPr id="0" name="Picture 29" descr="https://f48-zpg.zdn.vn/1169019674070360919/3222319d50b598ebc1a4.jpg"/>
+                    <pic:cNvPicPr>
+                      <a:picLocks noChangeAspect="1" noChangeArrowheads="1"/>
+                    </pic:cNvPicPr>
+                  </pic:nvPicPr>
+                  <pic:blipFill>
+                    <a:blip r:embed="rId21" cstate="print">
+                      <a:extLst>
+                        <a:ext uri="{28A0092B-C50C-407E-A947-70E740481C1C}">
+                          <a14:useLocalDpi xmlns:a14="http://schemas.microsoft.com/office/drawing/2010/main" val="0"/>
+                        </a:ext>
+                      </a:extLst>
+                    </a:blip>
+                    <a:srcRect/>
+                    <a:stretch>
+                      <a:fillRect/>
+                    </a:stretch>
+                  </pic:blipFill>
+                  <pic:spPr bwMode="auto">
+                    <a:xfrm>
+                      <a:off x="0" y="0"/>
+                      <a:ext cx="5943600" cy="2628840"/>
+                    </a:xfrm>
+                    <a:prstGeom prst="rect">
+                      <a:avLst/>
+                    </a:prstGeom>
+                    <a:noFill/>
+                    <a:ln>
+                      <a:noFill/>
+                    </a:ln>
+                  </pic:spPr>
+                </pic:pic>
+              </a:graphicData>
+            </a:graphic>
+          </wp:inline>
+        </w:drawing>
+      </w:r>
+    </w:p>
+    <w:p>
+      <w:r>
+        <w:rPr>
+          <w:noProof/>
+        </w:rPr>
+        <w:drawing>
+          <wp:inline distT="0" distB="0" distL="0" distR="0">
+            <wp:extent cx="5943600" cy="3033678"/>
+            <wp:effectExtent l="0" t="0" r="0" b="0"/>
+            <wp:docPr id="19" name="Picture 19" descr="https://f40-zpg.zdn.vn/1812992964361264482/51977f281e00d65e8f11.jpg"/>
+            <wp:cNvGraphicFramePr>
+              <a:graphicFrameLocks xmlns:a="http://schemas.openxmlformats.org/drawingml/2006/main" noChangeAspect="1"/>
+            </wp:cNvGraphicFramePr>
+            <a:graphic xmlns:a="http://schemas.openxmlformats.org/drawingml/2006/main">
+              <a:graphicData uri="http://schemas.openxmlformats.org/drawingml/2006/picture">
+                <pic:pic xmlns:pic="http://schemas.openxmlformats.org/drawingml/2006/picture">
+                  <pic:nvPicPr>
+                    <pic:cNvPr id="0" name="Picture 31" descr="https://f40-zpg.zdn.vn/1812992964361264482/51977f281e00d65e8f11.jpg"/>
+                    <pic:cNvPicPr>
+                      <a:picLocks noChangeAspect="1" noChangeArrowheads="1"/>
+                    </pic:cNvPicPr>
+                  </pic:nvPicPr>
+                  <pic:blipFill>
+                    <a:blip r:embed="rId22" cstate="print">
+                      <a:extLst>
+                        <a:ext uri="{28A0092B-C50C-407E-A947-70E740481C1C}">
+                          <a14:useLocalDpi xmlns:a14="http://schemas.microsoft.com/office/drawing/2010/main" val="0"/>
+                        </a:ext>
+                      </a:extLst>
+                    </a:blip>
+                    <a:srcRect/>
+                    <a:stretch>
+                      <a:fillRect/>
+                    </a:stretch>
+                  </pic:blipFill>
+                  <pic:spPr bwMode="auto">
+                    <a:xfrm>
+                      <a:off x="0" y="0"/>
+                      <a:ext cx="5943600" cy="3033678"/>
+                    </a:xfrm>
+                    <a:prstGeom prst="rect">
+                      <a:avLst/>
+                    </a:prstGeom>
+                    <a:noFill/>
+                    <a:ln>
+                      <a:noFill/>
+                    </a:ln>
+                  </pic:spPr>
+                </pic:pic>
+              </a:graphicData>
+            </a:graphic>
+          </wp:inline>
+        </w:drawing>
+      </w:r>
+    </w:p>
+    <w:p/>
+    <w:p>
+      <w:r>
+        <w:rPr>
+          <w:noProof/>
+        </w:rPr>
+        <w:lastRenderedPageBreak/>
+        <w:drawing>
+          <wp:inline distT="0" distB="0" distL="0" distR="0">
+            <wp:extent cx="5943600" cy="2519839"/>
+            <wp:effectExtent l="0" t="0" r="0" b="0"/>
+            <wp:docPr id="20" name="Picture 20" descr="https://f45-zpg.zdn.vn/6711558351821156882/3f3c8183e0ab28f571ba.jpg"/>
+            <wp:cNvGraphicFramePr>
+              <a:graphicFrameLocks xmlns:a="http://schemas.openxmlformats.org/drawingml/2006/main" noChangeAspect="1"/>
+            </wp:cNvGraphicFramePr>
+            <a:graphic xmlns:a="http://schemas.openxmlformats.org/drawingml/2006/main">
+              <a:graphicData uri="http://schemas.openxmlformats.org/drawingml/2006/picture">
+                <pic:pic xmlns:pic="http://schemas.openxmlformats.org/drawingml/2006/picture">
+                  <pic:nvPicPr>
+                    <pic:cNvPr id="0" name="Picture 33" descr="https://f45-zpg.zdn.vn/6711558351821156882/3f3c8183e0ab28f571ba.jpg"/>
+                    <pic:cNvPicPr>
+                      <a:picLocks noChangeAspect="1" noChangeArrowheads="1"/>
+                    </pic:cNvPicPr>
+                  </pic:nvPicPr>
+                  <pic:blipFill>
+                    <a:blip r:embed="rId23" cstate="print">
+                      <a:extLst>
+                        <a:ext uri="{28A0092B-C50C-407E-A947-70E740481C1C}">
+                          <a14:useLocalDpi xmlns:a14="http://schemas.microsoft.com/office/drawing/2010/main" val="0"/>
+                        </a:ext>
+                      </a:extLst>
+                    </a:blip>
+                    <a:srcRect/>
+                    <a:stretch>
+                      <a:fillRect/>
+                    </a:stretch>
+                  </pic:blipFill>
+                  <pic:spPr bwMode="auto">
+                    <a:xfrm>
+                      <a:off x="0" y="0"/>
+                      <a:ext cx="5943600" cy="2519839"/>
+                    </a:xfrm>
+                    <a:prstGeom prst="rect">
+                      <a:avLst/>
+                    </a:prstGeom>
+                    <a:noFill/>
+                    <a:ln>
+                      <a:noFill/>
+                    </a:ln>
+                  </pic:spPr>
+                </pic:pic>
+              </a:graphicData>
+            </a:graphic>
+          </wp:inline>
+        </w:drawing>
+      </w:r>
+    </w:p>
+    <w:p>
+      <w:r>
+        <w:rPr>
+          <w:noProof/>
+        </w:rPr>
+        <w:drawing>
+          <wp:inline distT="0" distB="0" distL="0" distR="0">
+            <wp:extent cx="5943600" cy="2817019"/>
+            <wp:effectExtent l="0" t="0" r="0" b="2540"/>
+            <wp:docPr id="21" name="Picture 21" descr="https://f46-zpg.zdn.vn/8741473446601383228/29b7c208a3206b7e3231.jpg"/>
+            <wp:cNvGraphicFramePr>
+              <a:graphicFrameLocks xmlns:a="http://schemas.openxmlformats.org/drawingml/2006/main" noChangeAspect="1"/>
+            </wp:cNvGraphicFramePr>
+            <a:graphic xmlns:a="http://schemas.openxmlformats.org/drawingml/2006/main">
+              <a:graphicData uri="http://schemas.openxmlformats.org/drawingml/2006/picture">
+                <pic:pic xmlns:pic="http://schemas.openxmlformats.org/drawingml/2006/picture">
+                  <pic:nvPicPr>
+                    <pic:cNvPr id="0" name="Picture 35" descr="https://f46-zpg.zdn.vn/8741473446601383228/29b7c208a3206b7e3231.jpg"/>
+                    <pic:cNvPicPr>
+                      <a:picLocks noChangeAspect="1" noChangeArrowheads="1"/>
+                    </pic:cNvPicPr>
+                  </pic:nvPicPr>
+                  <pic:blipFill>
+                    <a:blip r:embed="rId24" cstate="print">
+                      <a:extLst>
+                        <a:ext uri="{28A0092B-C50C-407E-A947-70E740481C1C}">
+                          <a14:useLocalDpi xmlns:a14="http://schemas.microsoft.com/office/drawing/2010/main" val="0"/>
+                        </a:ext>
+                      </a:extLst>
+                    </a:blip>
+                    <a:srcRect/>
+                    <a:stretch>
+                      <a:fillRect/>
+                    </a:stretch>
+                  </pic:blipFill>
+                  <pic:spPr bwMode="auto">
+                    <a:xfrm>
+                      <a:off x="0" y="0"/>
+                      <a:ext cx="5943600" cy="2817019"/>
+                    </a:xfrm>
+                    <a:prstGeom prst="rect">
+                      <a:avLst/>
+                    </a:prstGeom>
+                    <a:noFill/>
+                    <a:ln>
+                      <a:noFill/>
+                    </a:ln>
+                  </pic:spPr>
+                </pic:pic>
+              </a:graphicData>
+            </a:graphic>
+          </wp:inline>
+        </w:drawing>
+      </w:r>
+    </w:p>
+    <w:p/>
+    <w:p>
+      <w:r>
+        <w:rPr>
+          <w:noProof/>
+        </w:rPr>
+        <w:drawing>
+          <wp:inline distT="0" distB="0" distL="0" distR="0">
+            <wp:extent cx="5943600" cy="1944053"/>
+            <wp:effectExtent l="0" t="0" r="0" b="0"/>
+            <wp:docPr id="22" name="Picture 22" descr="https://f48-zpg.zdn.vn/2180167753426301798/0a730ac36beba3b5fafa.jpg"/>
+            <wp:cNvGraphicFramePr>
+              <a:graphicFrameLocks xmlns:a="http://schemas.openxmlformats.org/drawingml/2006/main" noChangeAspect="1"/>
+            </wp:cNvGraphicFramePr>
+            <a:graphic xmlns:a="http://schemas.openxmlformats.org/drawingml/2006/main">
+              <a:graphicData uri="http://schemas.openxmlformats.org/drawingml/2006/picture">
+                <pic:pic xmlns:pic="http://schemas.openxmlformats.org/drawingml/2006/picture">
+                  <pic:nvPicPr>
+                    <pic:cNvPr id="0" name="Picture 37" descr="https://f48-zpg.zdn.vn/2180167753426301798/0a730ac36beba3b5fafa.jpg"/>
+                    <pic:cNvPicPr>
+                      <a:picLocks noChangeAspect="1" noChangeArrowheads="1"/>
+                    </pic:cNvPicPr>
+                  </pic:nvPicPr>
+                  <pic:blipFill>
+                    <a:blip r:embed="rId25" cstate="print">
+                      <a:extLst>
+                        <a:ext uri="{28A0092B-C50C-407E-A947-70E740481C1C}">
+                          <a14:useLocalDpi xmlns:a14="http://schemas.microsoft.com/office/drawing/2010/main" val="0"/>
+                        </a:ext>
+                      </a:extLst>
+                    </a:blip>
+                    <a:srcRect/>
+                    <a:stretch>
+                      <a:fillRect/>
+                    </a:stretch>
+                  </pic:blipFill>
+                  <pic:spPr bwMode="auto">
+                    <a:xfrm>
+                      <a:off x="0" y="0"/>
+                      <a:ext cx="5943600" cy="1944053"/>
+                    </a:xfrm>
+                    <a:prstGeom prst="rect">
+                      <a:avLst/>
+                    </a:prstGeom>
+                    <a:noFill/>
+                    <a:ln>
+                      <a:noFill/>
+                    </a:ln>
+                  </pic:spPr>
+                </pic:pic>
+              </a:graphicData>
+            </a:graphic>
+          </wp:inline>
+        </w:drawing>
+      </w:r>
+    </w:p>
+    <w:p>
+      <w:r>
+        <w:rPr>
+          <w:noProof/>
+        </w:rPr>
+        <w:lastRenderedPageBreak/>
+        <w:drawing>
+          <wp:inline distT="0" distB="0" distL="0" distR="0">
+            <wp:extent cx="5943600" cy="2696002"/>
+            <wp:effectExtent l="0" t="0" r="0" b="9525"/>
+            <wp:docPr id="23" name="Picture 23" descr="https://f40-zpg.zdn.vn/311734632527689008/bbe6ef568e7e46201f6f.jpg"/>
+            <wp:cNvGraphicFramePr>
+              <a:graphicFrameLocks xmlns:a="http://schemas.openxmlformats.org/drawingml/2006/main" noChangeAspect="1"/>
+            </wp:cNvGraphicFramePr>
+            <a:graphic xmlns:a="http://schemas.openxmlformats.org/drawingml/2006/main">
+              <a:graphicData uri="http://schemas.openxmlformats.org/drawingml/2006/picture">
+                <pic:pic xmlns:pic="http://schemas.openxmlformats.org/drawingml/2006/picture">
+                  <pic:nvPicPr>
+                    <pic:cNvPr id="0" name="Picture 39" descr="https://f40-zpg.zdn.vn/311734632527689008/bbe6ef568e7e46201f6f.jpg"/>
+                    <pic:cNvPicPr>
+                      <a:picLocks noChangeAspect="1" noChangeArrowheads="1"/>
+                    </pic:cNvPicPr>
+                  </pic:nvPicPr>
+                  <pic:blipFill>
+                    <a:blip r:embed="rId26" cstate="print">
+                      <a:extLst>
+                        <a:ext uri="{28A0092B-C50C-407E-A947-70E740481C1C}">
+                          <a14:useLocalDpi xmlns:a14="http://schemas.microsoft.com/office/drawing/2010/main" val="0"/>
+                        </a:ext>
+                      </a:extLst>
+                    </a:blip>
+                    <a:srcRect/>
+                    <a:stretch>
+                      <a:fillRect/>
+                    </a:stretch>
+                  </pic:blipFill>
+                  <pic:spPr bwMode="auto">
+                    <a:xfrm>
+                      <a:off x="0" y="0"/>
+                      <a:ext cx="5943600" cy="2696002"/>
+                    </a:xfrm>
+                    <a:prstGeom prst="rect">
+                      <a:avLst/>
+                    </a:prstGeom>
+                    <a:noFill/>
+                    <a:ln>
+                      <a:noFill/>
+                    </a:ln>
+                  </pic:spPr>
+                </pic:pic>
+              </a:graphicData>
+            </a:graphic>
+          </wp:inline>
+        </w:drawing>
+      </w:r>
+    </w:p>
+    <w:p>
+      <w:r>
+        <w:rPr>
+          <w:noProof/>
+        </w:rPr>
+        <w:drawing>
+          <wp:inline distT="0" distB="0" distL="0" distR="0">
+            <wp:extent cx="5943600" cy="2052399"/>
+            <wp:effectExtent l="0" t="0" r="0" b="5080"/>
+            <wp:docPr id="24" name="Picture 24" descr="https://f18-zpg.zdn.vn/529123577340915342/468fd63fb7177f492606.jpg"/>
+            <wp:cNvGraphicFramePr>
+              <a:graphicFrameLocks xmlns:a="http://schemas.openxmlformats.org/drawingml/2006/main" noChangeAspect="1"/>
+            </wp:cNvGraphicFramePr>
+            <a:graphic xmlns:a="http://schemas.openxmlformats.org/drawingml/2006/main">
+              <a:graphicData uri="http://schemas.openxmlformats.org/drawingml/2006/picture">
+                <pic:pic xmlns:pic="http://schemas.openxmlformats.org/drawingml/2006/picture">
+                  <pic:nvPicPr>
+                    <pic:cNvPr id="0" name="Picture 41" descr="https://f18-zpg.zdn.vn/529123577340915342/468fd63fb7177f492606.jpg"/>
+                    <pic:cNvPicPr>
+                      <a:picLocks noChangeAspect="1" noChangeArrowheads="1"/>
+                    </pic:cNvPicPr>
+                  </pic:nvPicPr>
+                  <pic:blipFill>
+                    <a:blip r:embed="rId27" cstate="print">
+                      <a:extLst>
+                        <a:ext uri="{28A0092B-C50C-407E-A947-70E740481C1C}">
+                          <a14:useLocalDpi xmlns:a14="http://schemas.microsoft.com/office/drawing/2010/main" val="0"/>
+                        </a:ext>
+                      </a:extLst>
+                    </a:blip>
+                    <a:srcRect/>
+                    <a:stretch>
+                      <a:fillRect/>
+                    </a:stretch>
+                  </pic:blipFill>
+                  <pic:spPr bwMode="auto">
+                    <a:xfrm>
+                      <a:off x="0" y="0"/>
+                      <a:ext cx="5943600" cy="2052399"/>
+                    </a:xfrm>
+                    <a:prstGeom prst="rect">
+                      <a:avLst/>
+                    </a:prstGeom>
+                    <a:noFill/>
+                    <a:ln>
+                      <a:noFill/>
+                    </a:ln>
+                  </pic:spPr>
+                </pic:pic>
+              </a:graphicData>
+            </a:graphic>
+          </wp:inline>
+        </w:drawing>
+      </w:r>
+    </w:p>
+    <w:p>
+      <w:r>
+        <w:rPr>
+          <w:noProof/>
+        </w:rPr>
+        <w:drawing>
+          <wp:inline distT="0" distB="0" distL="0" distR="0">
+            <wp:extent cx="5943600" cy="2711768"/>
+            <wp:effectExtent l="0" t="0" r="0" b="0"/>
+            <wp:docPr id="25" name="Picture 25" descr="https://f20-zpg.zdn.vn/5757320413976181603/18218991e8b920e779a8.jpg"/>
+            <wp:cNvGraphicFramePr>
+              <a:graphicFrameLocks xmlns:a="http://schemas.openxmlformats.org/drawingml/2006/main" noChangeAspect="1"/>
+            </wp:cNvGraphicFramePr>
+            <a:graphic xmlns:a="http://schemas.openxmlformats.org/drawingml/2006/main">
+              <a:graphicData uri="http://schemas.openxmlformats.org/drawingml/2006/picture">
+                <pic:pic xmlns:pic="http://schemas.openxmlformats.org/drawingml/2006/picture">
+                  <pic:nvPicPr>
+                    <pic:cNvPr id="0" name="Picture 43" descr="https://f20-zpg.zdn.vn/5757320413976181603/18218991e8b920e779a8.jpg"/>
+                    <pic:cNvPicPr>
+                      <a:picLocks noChangeAspect="1" noChangeArrowheads="1"/>
+                    </pic:cNvPicPr>
+                  </pic:nvPicPr>
+                  <pic:blipFill>
+                    <a:blip r:embed="rId28" cstate="print">
+                      <a:extLst>
+                        <a:ext uri="{28A0092B-C50C-407E-A947-70E740481C1C}">
+                          <a14:useLocalDpi xmlns:a14="http://schemas.microsoft.com/office/drawing/2010/main" val="0"/>
+                        </a:ext>
+                      </a:extLst>
+                    </a:blip>
+                    <a:srcRect/>
+                    <a:stretch>
+                      <a:fillRect/>
+                    </a:stretch>
+                  </pic:blipFill>
+                  <pic:spPr bwMode="auto">
+                    <a:xfrm>
+                      <a:off x="0" y="0"/>
+                      <a:ext cx="5943600" cy="2711768"/>
+                    </a:xfrm>
+                    <a:prstGeom prst="rect">
+                      <a:avLst/>
+                    </a:prstGeom>
+                    <a:noFill/>
+                    <a:ln>
+                      <a:noFill/>
+                    </a:ln>
+                  </pic:spPr>
+                </pic:pic>
+              </a:graphicData>
+            </a:graphic>
+          </wp:inline>
+        </w:drawing>
+      </w:r>
+    </w:p>
+    <w:p>
+      <w:r>
+        <w:rPr>
+          <w:noProof/>
+        </w:rPr>
+        <w:lastRenderedPageBreak/>
+        <w:drawing>
+          <wp:inline distT="0" distB="0" distL="0" distR="0">
+            <wp:extent cx="5943600" cy="2659142"/>
+            <wp:effectExtent l="0" t="0" r="0" b="8255"/>
+            <wp:docPr id="26" name="Picture 26" descr="https://f41-zpg.zdn.vn/3490088697500812198/b7e60756667eae20f76f.jpg"/>
+            <wp:cNvGraphicFramePr>
+              <a:graphicFrameLocks xmlns:a="http://schemas.openxmlformats.org/drawingml/2006/main" noChangeAspect="1"/>
+            </wp:cNvGraphicFramePr>
+            <a:graphic xmlns:a="http://schemas.openxmlformats.org/drawingml/2006/main">
+              <a:graphicData uri="http://schemas.openxmlformats.org/drawingml/2006/picture">
+                <pic:pic xmlns:pic="http://schemas.openxmlformats.org/drawingml/2006/picture">
+                  <pic:nvPicPr>
+                    <pic:cNvPr id="0" name="Picture 45" descr="https://f41-zpg.zdn.vn/3490088697500812198/b7e60756667eae20f76f.jpg"/>
+                    <pic:cNvPicPr>
+                      <a:picLocks noChangeAspect="1" noChangeArrowheads="1"/>
+                    </pic:cNvPicPr>
+                  </pic:nvPicPr>
+                  <pic:blipFill>
+                    <a:blip r:embed="rId29" cstate="print">
+                      <a:extLst>
+                        <a:ext uri="{28A0092B-C50C-407E-A947-70E740481C1C}">
+                          <a14:useLocalDpi xmlns:a14="http://schemas.microsoft.com/office/drawing/2010/main" val="0"/>
+                        </a:ext>
+                      </a:extLst>
+                    </a:blip>
+                    <a:srcRect/>
+                    <a:stretch>
+                      <a:fillRect/>
+                    </a:stretch>
+                  </pic:blipFill>
+                  <pic:spPr bwMode="auto">
+                    <a:xfrm>
+                      <a:off x="0" y="0"/>
+                      <a:ext cx="5943600" cy="2659142"/>
+                    </a:xfrm>
+                    <a:prstGeom prst="rect">
+                      <a:avLst/>
+                    </a:prstGeom>
+                    <a:noFill/>
+                    <a:ln>
+                      <a:noFill/>
+                    </a:ln>
+                  </pic:spPr>
+                </pic:pic>
+              </a:graphicData>
+            </a:graphic>
+          </wp:inline>
+        </w:drawing>
+      </w:r>
+    </w:p>
+    <w:p>
+      <w:r>
+        <w:rPr>
+          <w:noProof/>
+        </w:rPr>
+        <w:drawing>
+          <wp:inline distT="0" distB="0" distL="0" distR="0">
+            <wp:extent cx="5943600" cy="2718848"/>
+            <wp:effectExtent l="0" t="0" r="0" b="5715"/>
+            <wp:docPr id="27" name="Picture 27" descr="https://f34-zpg.zdn.vn/2935334948271431571/b05b77eb16c3de9d87d2.jpg"/>
+            <wp:cNvGraphicFramePr>
+              <a:graphicFrameLocks xmlns:a="http://schemas.openxmlformats.org/drawingml/2006/main" noChangeAspect="1"/>
+            </wp:cNvGraphicFramePr>
+            <a:graphic xmlns:a="http://schemas.openxmlformats.org/drawingml/2006/main">
+              <a:graphicData uri="http://schemas.openxmlformats.org/drawingml/2006/picture">
+                <pic:pic xmlns:pic="http://schemas.openxmlformats.org/drawingml/2006/picture">
+                  <pic:nvPicPr>
+                    <pic:cNvPr id="0" name="Picture 47" descr="https://f34-zpg.zdn.vn/2935334948271431571/b05b77eb16c3de9d87d2.jpg"/>
+                    <pic:cNvPicPr>
+                      <a:picLocks noChangeAspect="1" noChangeArrowheads="1"/>
+                    </pic:cNvPicPr>
+                  </pic:nvPicPr>
+                  <pic:blipFill>
+                    <a:blip r:embed="rId30" cstate="print">
+                      <a:extLst>
+                        <a:ext uri="{28A0092B-C50C-407E-A947-70E740481C1C}">
+                          <a14:useLocalDpi xmlns:a14="http://schemas.microsoft.com/office/drawing/2010/main" val="0"/>
+                        </a:ext>
+                      </a:extLst>
+                    </a:blip>
+                    <a:srcRect/>
+                    <a:stretch>
+                      <a:fillRect/>
+                    </a:stretch>
+                  </pic:blipFill>
+                  <pic:spPr bwMode="auto">
+                    <a:xfrm>
+                      <a:off x="0" y="0"/>
+                      <a:ext cx="5943600" cy="2718848"/>
+                    </a:xfrm>
+                    <a:prstGeom prst="rect">
+                      <a:avLst/>
+                    </a:prstGeom>
+                    <a:noFill/>
+                    <a:ln>
+                      <a:noFill/>
+                    </a:ln>
+                  </pic:spPr>
+                </pic:pic>
+              </a:graphicData>
+            </a:graphic>
+          </wp:inline>
+        </w:drawing>
+      </w:r>
+    </w:p>
+    <w:p/>
+    <w:p/>
     <w:sectPr>
       <w:pgSz w:w="12240" w:h="15840"/>
       <w:pgMar w:top="1440" w:right="1440" w:bottom="1440" w:left="1440" w:header="720" w:footer="720" w:gutter="0"/>
@@ -6081,6 +7399,27 @@
       <w:szCs w:val="26"/>
     </w:rPr>
   </w:style>
+  <w:style w:type="paragraph" w:styleId="Heading3">
+    <w:name w:val="heading 3"/>
+    <w:basedOn w:val="Normal"/>
+    <w:next w:val="Normal"/>
+    <w:link w:val="Heading3Char"/>
+    <w:uiPriority w:val="9"/>
+    <w:unhideWhenUsed/>
+    <w:qFormat/>
+    <w:rsid w:val="0067133C"/>
+    <w:pPr>
+      <w:keepNext/>
+      <w:keepLines/>
+      <w:spacing w:before="40" w:after="0"/>
+      <w:outlineLvl w:val="2"/>
+    </w:pPr>
+    <w:rPr>
+      <w:rFonts w:eastAsiaTheme="majorEastAsia" w:cstheme="majorBidi"/>
+      <w:color w:val="000000" w:themeColor="text1"/>
+      <w:szCs w:val="24"/>
+    </w:rPr>
+  </w:style>
   <w:style w:type="character" w:default="1" w:styleId="DefaultParagraphFont">
     <w:name w:val="Default Paragraph Font"/>
     <w:uiPriority w:val="1"/>
@@ -6215,6 +7554,19 @@
     <w:rPr>
       <w:color w:val="954F72" w:themeColor="followedHyperlink"/>
       <w:u w:val="single"/>
+    </w:rPr>
+  </w:style>
+  <w:style w:type="character" w:customStyle="1" w:styleId="Heading3Char">
+    <w:name w:val="Heading 3 Char"/>
+    <w:basedOn w:val="DefaultParagraphFont"/>
+    <w:link w:val="Heading3"/>
+    <w:uiPriority w:val="9"/>
+    <w:rsid w:val="0067133C"/>
+    <w:rPr>
+      <w:rFonts w:ascii="Times New Roman" w:eastAsiaTheme="majorEastAsia" w:hAnsi="Times New Roman" w:cstheme="majorBidi"/>
+      <w:color w:val="000000" w:themeColor="text1"/>
+      <w:sz w:val="26"/>
+      <w:szCs w:val="24"/>
     </w:rPr>
   </w:style>
 </w:styles>
@@ -6486,7 +7838,7 @@
 </file>
 
 <file path=customXml/itemProps1.xml><?xml version="1.0" encoding="utf-8"?>
-<ds:datastoreItem xmlns:ds="http://schemas.openxmlformats.org/officeDocument/2006/customXml" ds:itemID="{1C14AD49-8A4C-4093-A921-72C8AB26457E}">
+<ds:datastoreItem xmlns:ds="http://schemas.openxmlformats.org/officeDocument/2006/customXml" ds:itemID="{E483C1C5-65C7-44DE-866C-92850D06358E}">
   <ds:schemaRefs>
     <ds:schemaRef ds:uri="http://schemas.openxmlformats.org/officeDocument/2006/bibliography"/>
   </ds:schemaRefs>

</xml_diff>